<commit_message>
update at 4h51PM 26/10/2023'
</commit_message>
<xml_diff>
--- a/Linux Learn.docx
+++ b/Linux Learn.docx
@@ -2987,10 +2987,7 @@
         </w:numPr>
       </w:pPr>
       <w:r>
-        <w:t xml:space="preserve">Block Device File: </w:t>
-      </w:r>
-      <w:r>
-        <w:t>File đại diện cho các thiết bị có địa chỉ vùng nhớ</w:t>
+        <w:t>Block Device File: File đại diện cho các thiết bị có địa chỉ vùng nhớ</w:t>
       </w:r>
     </w:p>
     <w:p>
@@ -3135,27 +3132,15 @@
         <w:pStyle w:val="ListParagraph"/>
       </w:pPr>
       <w:r>
-        <w:t>Group</w:t>
-      </w:r>
-      <w:r>
-        <w:t xml:space="preserve"> permission</w:t>
-      </w:r>
-      <w:r>
-        <w:t>: r-w-x: 111(7)</w:t>
-      </w:r>
-    </w:p>
-    <w:p>
-      <w:pPr>
-        <w:pStyle w:val="ListParagraph"/>
-      </w:pPr>
-      <w:r>
-        <w:t>Others</w:t>
-      </w:r>
-      <w:r>
-        <w:t xml:space="preserve"> permission</w:t>
-      </w:r>
-      <w:r>
-        <w:t>: r-w-x: 111(7)</w:t>
+        <w:t>Group permission: r-w-x: 111(7)</w:t>
+      </w:r>
+    </w:p>
+    <w:p>
+      <w:pPr>
+        <w:pStyle w:val="ListParagraph"/>
+      </w:pPr>
+      <w:r>
+        <w:t>Others permission: r-w-x: 111(7)</w:t>
       </w:r>
     </w:p>
     <w:p>
@@ -3730,6 +3715,907 @@
         </w:rPr>
         <w:t>Mode : tạo quyền cho file , VD : 0666</w:t>
       </w:r>
+    </w:p>
+    <w:p>
+      <w:pPr>
+        <w:pStyle w:val="ListParagraph"/>
+        <w:numPr>
+          <w:ilvl w:val="0"/>
+          <w:numId w:val="16"/>
+        </w:numPr>
+        <w:tabs>
+          <w:tab w:val="left" w:pos="916"/>
+          <w:tab w:val="left" w:pos="1832"/>
+          <w:tab w:val="left" w:pos="2748"/>
+          <w:tab w:val="left" w:pos="3664"/>
+          <w:tab w:val="left" w:pos="4580"/>
+          <w:tab w:val="left" w:pos="5496"/>
+          <w:tab w:val="left" w:pos="6412"/>
+          <w:tab w:val="left" w:pos="7328"/>
+          <w:tab w:val="left" w:pos="8244"/>
+          <w:tab w:val="left" w:pos="9160"/>
+          <w:tab w:val="left" w:pos="10076"/>
+          <w:tab w:val="left" w:pos="10992"/>
+          <w:tab w:val="left" w:pos="11908"/>
+          <w:tab w:val="left" w:pos="12824"/>
+          <w:tab w:val="left" w:pos="13740"/>
+          <w:tab w:val="left" w:pos="14656"/>
+        </w:tabs>
+        <w:spacing w:after="0" w:line="240" w:lineRule="auto"/>
+        <w:rPr>
+          <w:rFonts w:eastAsia="Times New Roman" w:cs="Times New Roman"/>
+          <w:color w:val="000000" w:themeColor="text1"/>
+          <w:szCs w:val="24"/>
+        </w:rPr>
+      </w:pPr>
+      <w:r>
+        <w:rPr>
+          <w:rFonts w:eastAsia="Times New Roman" w:cs="Times New Roman"/>
+          <w:color w:val="000000" w:themeColor="text1"/>
+          <w:szCs w:val="24"/>
+        </w:rPr>
+        <w:t>Giá trị trả về của hàm open là 1 File Descriptor</w:t>
+      </w:r>
+    </w:p>
+    <w:p>
+      <w:pPr>
+        <w:pStyle w:val="ListParagraph"/>
+        <w:numPr>
+          <w:ilvl w:val="0"/>
+          <w:numId w:val="18"/>
+        </w:numPr>
+        <w:tabs>
+          <w:tab w:val="left" w:pos="916"/>
+          <w:tab w:val="left" w:pos="1832"/>
+          <w:tab w:val="left" w:pos="2748"/>
+          <w:tab w:val="left" w:pos="3664"/>
+          <w:tab w:val="left" w:pos="4580"/>
+          <w:tab w:val="left" w:pos="5496"/>
+          <w:tab w:val="left" w:pos="6412"/>
+          <w:tab w:val="left" w:pos="7328"/>
+          <w:tab w:val="left" w:pos="8244"/>
+          <w:tab w:val="left" w:pos="9160"/>
+          <w:tab w:val="left" w:pos="10076"/>
+          <w:tab w:val="left" w:pos="10992"/>
+          <w:tab w:val="left" w:pos="11908"/>
+          <w:tab w:val="left" w:pos="12824"/>
+          <w:tab w:val="left" w:pos="13740"/>
+          <w:tab w:val="left" w:pos="14656"/>
+        </w:tabs>
+        <w:spacing w:after="0" w:line="240" w:lineRule="auto"/>
+        <w:rPr>
+          <w:rFonts w:eastAsia="Times New Roman" w:cs="Times New Roman"/>
+          <w:color w:val="000000" w:themeColor="text1"/>
+          <w:szCs w:val="24"/>
+        </w:rPr>
+      </w:pPr>
+      <w:r>
+        <w:rPr>
+          <w:rFonts w:eastAsia="Times New Roman" w:cs="Times New Roman"/>
+          <w:color w:val="000000" w:themeColor="text1"/>
+          <w:szCs w:val="24"/>
+        </w:rPr>
+        <w:t>Write</w:t>
+      </w:r>
+    </w:p>
+    <w:p>
+      <w:pPr>
+        <w:pStyle w:val="HTMLPreformatted"/>
+        <w:ind w:left="720"/>
+        <w:rPr>
+          <w:b/>
+          <w:bCs/>
+          <w:color w:val="502000"/>
+          <w:sz w:val="24"/>
+          <w:szCs w:val="24"/>
+        </w:rPr>
+      </w:pPr>
+      <w:r>
+        <w:rPr>
+          <w:b/>
+          <w:bCs/>
+          <w:color w:val="502000"/>
+          <w:sz w:val="24"/>
+          <w:szCs w:val="24"/>
+        </w:rPr>
+        <w:t xml:space="preserve">ssize_t write(int </w:t>
+      </w:r>
+      <w:r>
+        <w:rPr>
+          <w:i/>
+          <w:iCs/>
+          <w:color w:val="006000"/>
+          <w:sz w:val="24"/>
+          <w:szCs w:val="24"/>
+        </w:rPr>
+        <w:t>fd</w:t>
+      </w:r>
+      <w:r>
+        <w:rPr>
+          <w:b/>
+          <w:bCs/>
+          <w:color w:val="502000"/>
+          <w:sz w:val="24"/>
+          <w:szCs w:val="24"/>
+        </w:rPr>
+        <w:t xml:space="preserve">, const void </w:t>
+      </w:r>
+      <w:r>
+        <w:rPr>
+          <w:i/>
+          <w:iCs/>
+          <w:color w:val="006000"/>
+          <w:sz w:val="24"/>
+          <w:szCs w:val="24"/>
+        </w:rPr>
+        <w:t>buf</w:t>
+      </w:r>
+      <w:r>
+        <w:rPr>
+          <w:b/>
+          <w:bCs/>
+          <w:color w:val="502000"/>
+          <w:sz w:val="24"/>
+          <w:szCs w:val="24"/>
+        </w:rPr>
+        <w:t>[.</w:t>
+      </w:r>
+      <w:r>
+        <w:rPr>
+          <w:i/>
+          <w:iCs/>
+          <w:color w:val="006000"/>
+          <w:sz w:val="24"/>
+          <w:szCs w:val="24"/>
+        </w:rPr>
+        <w:t>count</w:t>
+      </w:r>
+      <w:r>
+        <w:rPr>
+          <w:b/>
+          <w:bCs/>
+          <w:color w:val="502000"/>
+          <w:sz w:val="24"/>
+          <w:szCs w:val="24"/>
+        </w:rPr>
+        <w:t xml:space="preserve">], size_t </w:t>
+      </w:r>
+      <w:r>
+        <w:rPr>
+          <w:i/>
+          <w:iCs/>
+          <w:color w:val="006000"/>
+          <w:sz w:val="24"/>
+          <w:szCs w:val="24"/>
+        </w:rPr>
+        <w:t>count</w:t>
+      </w:r>
+      <w:r>
+        <w:rPr>
+          <w:b/>
+          <w:bCs/>
+          <w:color w:val="502000"/>
+          <w:sz w:val="24"/>
+          <w:szCs w:val="24"/>
+        </w:rPr>
+        <w:t>);</w:t>
+      </w:r>
+    </w:p>
+    <w:p>
+      <w:pPr>
+        <w:pStyle w:val="HTMLPreformatted"/>
+        <w:numPr>
+          <w:ilvl w:val="0"/>
+          <w:numId w:val="6"/>
+        </w:numPr>
+        <w:rPr>
+          <w:color w:val="181818"/>
+          <w:sz w:val="24"/>
+          <w:szCs w:val="24"/>
+        </w:rPr>
+      </w:pPr>
+      <w:r>
+        <w:rPr>
+          <w:b/>
+          <w:bCs/>
+          <w:color w:val="502000"/>
+          <w:sz w:val="24"/>
+          <w:szCs w:val="24"/>
+        </w:rPr>
+        <w:t xml:space="preserve">Fd </w:t>
+      </w:r>
+      <w:r>
+        <w:rPr>
+          <w:rFonts w:ascii="Times New Roman" w:hAnsi="Times New Roman" w:cs="Times New Roman"/>
+          <w:b/>
+          <w:bCs/>
+          <w:color w:val="000000" w:themeColor="text1"/>
+          <w:sz w:val="24"/>
+          <w:szCs w:val="24"/>
+        </w:rPr>
+        <w:t xml:space="preserve">là </w:t>
+      </w:r>
+      <w:r>
+        <w:rPr>
+          <w:rFonts w:ascii="Times New Roman" w:hAnsi="Times New Roman" w:cs="Times New Roman"/>
+          <w:color w:val="000000" w:themeColor="text1"/>
+          <w:sz w:val="24"/>
+          <w:szCs w:val="24"/>
+        </w:rPr>
+        <w:t>giá trị của File Descriptor của file cần ghi</w:t>
+      </w:r>
+    </w:p>
+    <w:p>
+      <w:pPr>
+        <w:pStyle w:val="HTMLPreformatted"/>
+        <w:numPr>
+          <w:ilvl w:val="0"/>
+          <w:numId w:val="6"/>
+        </w:numPr>
+        <w:rPr>
+          <w:color w:val="181818"/>
+          <w:sz w:val="24"/>
+          <w:szCs w:val="24"/>
+        </w:rPr>
+      </w:pPr>
+      <w:r>
+        <w:rPr>
+          <w:b/>
+          <w:bCs/>
+          <w:color w:val="502000"/>
+          <w:sz w:val="24"/>
+          <w:szCs w:val="24"/>
+        </w:rPr>
+        <w:t xml:space="preserve">Buff </w:t>
+      </w:r>
+      <w:r>
+        <w:rPr>
+          <w:rFonts w:ascii="Times New Roman" w:hAnsi="Times New Roman" w:cs="Times New Roman"/>
+          <w:color w:val="000000" w:themeColor="text1"/>
+          <w:sz w:val="24"/>
+          <w:szCs w:val="24"/>
+        </w:rPr>
+        <w:t>là chuỗi cần ghi vào</w:t>
+      </w:r>
+    </w:p>
+    <w:p>
+      <w:pPr>
+        <w:pStyle w:val="HTMLPreformatted"/>
+        <w:numPr>
+          <w:ilvl w:val="0"/>
+          <w:numId w:val="6"/>
+        </w:numPr>
+        <w:rPr>
+          <w:color w:val="181818"/>
+          <w:sz w:val="24"/>
+          <w:szCs w:val="24"/>
+        </w:rPr>
+      </w:pPr>
+      <w:r>
+        <w:rPr>
+          <w:rFonts w:ascii="Times New Roman" w:hAnsi="Times New Roman" w:cs="Times New Roman"/>
+          <w:color w:val="502000"/>
+          <w:sz w:val="24"/>
+          <w:szCs w:val="24"/>
+        </w:rPr>
+        <w:t xml:space="preserve">Count </w:t>
+      </w:r>
+      <w:r>
+        <w:rPr>
+          <w:rFonts w:ascii="Times New Roman" w:hAnsi="Times New Roman" w:cs="Times New Roman"/>
+          <w:color w:val="000000" w:themeColor="text1"/>
+          <w:sz w:val="24"/>
+          <w:szCs w:val="24"/>
+        </w:rPr>
+        <w:t xml:space="preserve">là </w:t>
+      </w:r>
+      <w:r>
+        <w:rPr>
+          <w:rFonts w:ascii="Times New Roman" w:hAnsi="Times New Roman" w:cs="Times New Roman"/>
+          <w:color w:val="000000" w:themeColor="text1"/>
+          <w:sz w:val="24"/>
+          <w:szCs w:val="24"/>
+        </w:rPr>
+        <w:t>kích thước chuỗi ký tự cần ghi vào</w:t>
+      </w:r>
+    </w:p>
+    <w:p>
+      <w:pPr>
+        <w:pStyle w:val="HTMLPreformatted"/>
+        <w:numPr>
+          <w:ilvl w:val="0"/>
+          <w:numId w:val="16"/>
+        </w:numPr>
+        <w:rPr>
+          <w:color w:val="181818"/>
+          <w:sz w:val="24"/>
+          <w:szCs w:val="24"/>
+        </w:rPr>
+      </w:pPr>
+      <w:r>
+        <w:rPr>
+          <w:rFonts w:ascii="Times New Roman" w:hAnsi="Times New Roman" w:cs="Times New Roman"/>
+          <w:color w:val="502000"/>
+          <w:sz w:val="24"/>
+          <w:szCs w:val="24"/>
+        </w:rPr>
+        <w:t xml:space="preserve">Hàm này </w:t>
+      </w:r>
+      <w:r>
+        <w:rPr>
+          <w:rFonts w:ascii="Times New Roman" w:hAnsi="Times New Roman" w:cs="Times New Roman"/>
+          <w:color w:val="000000" w:themeColor="text1"/>
+          <w:sz w:val="24"/>
+          <w:szCs w:val="24"/>
+        </w:rPr>
+        <w:t>trả về kích thước thực tế ghi đc vào file</w:t>
+      </w:r>
+    </w:p>
+    <w:p>
+      <w:pPr>
+        <w:pStyle w:val="HTMLPreformatted"/>
+        <w:numPr>
+          <w:ilvl w:val="0"/>
+          <w:numId w:val="18"/>
+        </w:numPr>
+        <w:rPr>
+          <w:color w:val="181818"/>
+          <w:sz w:val="24"/>
+          <w:szCs w:val="24"/>
+        </w:rPr>
+      </w:pPr>
+      <w:r>
+        <w:rPr>
+          <w:rFonts w:ascii="Times New Roman" w:hAnsi="Times New Roman" w:cs="Times New Roman"/>
+          <w:color w:val="502000"/>
+          <w:sz w:val="24"/>
+          <w:szCs w:val="24"/>
+        </w:rPr>
+        <w:t>Read</w:t>
+      </w:r>
+    </w:p>
+    <w:p>
+      <w:pPr>
+        <w:pStyle w:val="HTMLPreformatted"/>
+        <w:ind w:left="360"/>
+        <w:rPr>
+          <w:rFonts w:ascii="Times New Roman" w:hAnsi="Times New Roman" w:cs="Times New Roman"/>
+          <w:color w:val="502000"/>
+          <w:sz w:val="24"/>
+          <w:szCs w:val="24"/>
+        </w:rPr>
+      </w:pPr>
+    </w:p>
+    <w:p>
+      <w:pPr>
+        <w:pStyle w:val="HTMLPreformatted"/>
+        <w:ind w:left="360"/>
+        <w:rPr>
+          <w:rFonts w:ascii="Times New Roman" w:hAnsi="Times New Roman" w:cs="Times New Roman"/>
+          <w:color w:val="502000"/>
+          <w:sz w:val="24"/>
+          <w:szCs w:val="24"/>
+        </w:rPr>
+      </w:pPr>
+    </w:p>
+    <w:p>
+      <w:pPr>
+        <w:pStyle w:val="HTMLPreformatted"/>
+        <w:numPr>
+          <w:ilvl w:val="0"/>
+          <w:numId w:val="18"/>
+        </w:numPr>
+        <w:rPr>
+          <w:color w:val="000000" w:themeColor="text1"/>
+          <w:sz w:val="24"/>
+          <w:szCs w:val="24"/>
+        </w:rPr>
+      </w:pPr>
+      <w:r>
+        <w:rPr>
+          <w:rFonts w:ascii="Times New Roman" w:hAnsi="Times New Roman" w:cs="Times New Roman"/>
+          <w:color w:val="000000" w:themeColor="text1"/>
+          <w:sz w:val="24"/>
+          <w:szCs w:val="24"/>
+        </w:rPr>
+        <w:t xml:space="preserve">Lseek </w:t>
+      </w:r>
+      <w:r>
+        <w:rPr>
+          <w:rFonts w:ascii="Times New Roman" w:hAnsi="Times New Roman" w:cs="Times New Roman"/>
+          <w:color w:val="000000" w:themeColor="text1"/>
+          <w:sz w:val="24"/>
+          <w:szCs w:val="24"/>
+        </w:rPr>
+        <w:t>: di chuyen con tro file</w:t>
+      </w:r>
+    </w:p>
+    <w:p>
+      <w:pPr>
+        <w:pStyle w:val="HTMLPreformatted"/>
+        <w:ind w:left="360"/>
+        <w:rPr>
+          <w:b/>
+          <w:bCs/>
+          <w:color w:val="502000"/>
+          <w:sz w:val="24"/>
+          <w:szCs w:val="24"/>
+        </w:rPr>
+      </w:pPr>
+      <w:r>
+        <w:rPr>
+          <w:b/>
+          <w:bCs/>
+          <w:color w:val="502000"/>
+          <w:sz w:val="24"/>
+          <w:szCs w:val="24"/>
+        </w:rPr>
+        <w:t xml:space="preserve">     </w:t>
+      </w:r>
+      <w:r>
+        <w:rPr>
+          <w:b/>
+          <w:bCs/>
+          <w:color w:val="502000"/>
+          <w:sz w:val="24"/>
+          <w:szCs w:val="24"/>
+        </w:rPr>
+        <w:t xml:space="preserve">off_t lseek(int </w:t>
+      </w:r>
+      <w:r>
+        <w:rPr>
+          <w:i/>
+          <w:iCs/>
+          <w:color w:val="006000"/>
+          <w:sz w:val="24"/>
+          <w:szCs w:val="24"/>
+        </w:rPr>
+        <w:t>fd</w:t>
+      </w:r>
+      <w:r>
+        <w:rPr>
+          <w:b/>
+          <w:bCs/>
+          <w:color w:val="502000"/>
+          <w:sz w:val="24"/>
+          <w:szCs w:val="24"/>
+        </w:rPr>
+        <w:t xml:space="preserve">, off_t </w:t>
+      </w:r>
+      <w:r>
+        <w:rPr>
+          <w:i/>
+          <w:iCs/>
+          <w:color w:val="006000"/>
+          <w:sz w:val="24"/>
+          <w:szCs w:val="24"/>
+        </w:rPr>
+        <w:t>offset</w:t>
+      </w:r>
+      <w:r>
+        <w:rPr>
+          <w:b/>
+          <w:bCs/>
+          <w:color w:val="502000"/>
+          <w:sz w:val="24"/>
+          <w:szCs w:val="24"/>
+        </w:rPr>
+        <w:t xml:space="preserve">, int </w:t>
+      </w:r>
+      <w:r>
+        <w:rPr>
+          <w:i/>
+          <w:iCs/>
+          <w:color w:val="006000"/>
+          <w:sz w:val="24"/>
+          <w:szCs w:val="24"/>
+        </w:rPr>
+        <w:t>whence</w:t>
+      </w:r>
+      <w:r>
+        <w:rPr>
+          <w:b/>
+          <w:bCs/>
+          <w:color w:val="502000"/>
+          <w:sz w:val="24"/>
+          <w:szCs w:val="24"/>
+        </w:rPr>
+        <w:t>);</w:t>
+      </w:r>
+    </w:p>
+    <w:p>
+      <w:pPr>
+        <w:pStyle w:val="HTMLPreformatted"/>
+        <w:numPr>
+          <w:ilvl w:val="0"/>
+          <w:numId w:val="6"/>
+        </w:numPr>
+        <w:rPr>
+          <w:rFonts w:ascii="Times New Roman" w:hAnsi="Times New Roman" w:cs="Times New Roman"/>
+          <w:color w:val="181818"/>
+          <w:sz w:val="24"/>
+          <w:szCs w:val="24"/>
+        </w:rPr>
+      </w:pPr>
+      <w:r>
+        <w:rPr>
+          <w:rFonts w:ascii="Times New Roman" w:hAnsi="Times New Roman" w:cs="Times New Roman"/>
+          <w:color w:val="502000"/>
+          <w:sz w:val="24"/>
+          <w:szCs w:val="24"/>
+        </w:rPr>
+        <w:t>Fd : ….</w:t>
+      </w:r>
+    </w:p>
+    <w:p>
+      <w:pPr>
+        <w:pStyle w:val="HTMLPreformatted"/>
+        <w:numPr>
+          <w:ilvl w:val="0"/>
+          <w:numId w:val="6"/>
+        </w:numPr>
+        <w:rPr>
+          <w:rFonts w:ascii="Times New Roman" w:hAnsi="Times New Roman" w:cs="Times New Roman"/>
+          <w:color w:val="181818"/>
+          <w:sz w:val="24"/>
+          <w:szCs w:val="24"/>
+        </w:rPr>
+      </w:pPr>
+      <w:r>
+        <w:rPr>
+          <w:rFonts w:ascii="Times New Roman" w:hAnsi="Times New Roman" w:cs="Times New Roman"/>
+          <w:color w:val="502000"/>
+          <w:sz w:val="24"/>
+          <w:szCs w:val="24"/>
+        </w:rPr>
+        <w:t xml:space="preserve">Offset : </w:t>
+      </w:r>
+      <w:r>
+        <w:rPr>
+          <w:rFonts w:ascii="Times New Roman" w:hAnsi="Times New Roman" w:cs="Times New Roman"/>
+          <w:color w:val="502000"/>
+          <w:sz w:val="24"/>
+          <w:szCs w:val="24"/>
+        </w:rPr>
+        <w:t>Giá trị bù</w:t>
+      </w:r>
+      <w:r>
+        <w:rPr>
+          <w:rFonts w:ascii="Times New Roman" w:hAnsi="Times New Roman" w:cs="Times New Roman"/>
+          <w:color w:val="000000" w:themeColor="text1"/>
+          <w:sz w:val="24"/>
+          <w:szCs w:val="24"/>
+        </w:rPr>
+        <w:t xml:space="preserve"> vào, nếu offset bằng 2 thì con trỏ file sẽ ở vị trí 2 </w:t>
+      </w:r>
+    </w:p>
+    <w:p>
+      <w:pPr>
+        <w:pStyle w:val="HTMLPreformatted"/>
+        <w:numPr>
+          <w:ilvl w:val="0"/>
+          <w:numId w:val="6"/>
+        </w:numPr>
+        <w:rPr>
+          <w:rFonts w:ascii="Times New Roman" w:hAnsi="Times New Roman" w:cs="Times New Roman"/>
+          <w:color w:val="181818"/>
+          <w:sz w:val="24"/>
+          <w:szCs w:val="24"/>
+        </w:rPr>
+      </w:pPr>
+      <w:r>
+        <w:rPr>
+          <w:rFonts w:ascii="Times New Roman" w:hAnsi="Times New Roman" w:cs="Times New Roman"/>
+          <w:color w:val="502000"/>
+          <w:sz w:val="24"/>
+          <w:szCs w:val="24"/>
+        </w:rPr>
+        <w:t xml:space="preserve">Whence : </w:t>
+      </w:r>
+    </w:p>
+    <w:p>
+      <w:pPr>
+        <w:pStyle w:val="HTMLPreformatted"/>
+        <w:ind w:left="1080"/>
+        <w:rPr>
+          <w:rFonts w:ascii="Times New Roman" w:hAnsi="Times New Roman" w:cs="Times New Roman"/>
+          <w:color w:val="181818"/>
+          <w:sz w:val="24"/>
+          <w:szCs w:val="24"/>
+        </w:rPr>
+      </w:pPr>
+    </w:p>
+    <w:p>
+      <w:pPr>
+        <w:pStyle w:val="HTMLPreformatted"/>
+        <w:ind w:left="1080"/>
+        <w:rPr>
+          <w:rFonts w:ascii="Times New Roman" w:hAnsi="Times New Roman" w:cs="Times New Roman"/>
+          <w:color w:val="181818"/>
+          <w:sz w:val="24"/>
+          <w:szCs w:val="24"/>
+        </w:rPr>
+      </w:pPr>
+      <w:r>
+        <w:rPr>
+          <w:rFonts w:ascii="Times New Roman" w:hAnsi="Times New Roman" w:cs="Times New Roman"/>
+          <w:color w:val="181818"/>
+          <w:sz w:val="24"/>
+          <w:szCs w:val="24"/>
+        </w:rPr>
+        <w:t xml:space="preserve">       SEEK_SET</w:t>
+      </w:r>
+    </w:p>
+    <w:p>
+      <w:pPr>
+        <w:pStyle w:val="HTMLPreformatted"/>
+        <w:ind w:left="1080"/>
+        <w:rPr>
+          <w:rFonts w:ascii="Times New Roman" w:hAnsi="Times New Roman" w:cs="Times New Roman"/>
+          <w:color w:val="181818"/>
+          <w:sz w:val="24"/>
+          <w:szCs w:val="24"/>
+        </w:rPr>
+      </w:pPr>
+      <w:r>
+        <w:rPr>
+          <w:rFonts w:ascii="Times New Roman" w:hAnsi="Times New Roman" w:cs="Times New Roman"/>
+          <w:color w:val="181818"/>
+          <w:sz w:val="24"/>
+          <w:szCs w:val="24"/>
+        </w:rPr>
+        <w:t xml:space="preserve">              </w:t>
+      </w:r>
+      <w:r>
+        <w:rPr>
+          <w:rFonts w:ascii="Times New Roman" w:hAnsi="Times New Roman" w:cs="Times New Roman"/>
+          <w:color w:val="181818"/>
+          <w:sz w:val="24"/>
+          <w:szCs w:val="24"/>
+        </w:rPr>
+        <w:t>Offset tính từ đầu bên trái</w:t>
+      </w:r>
+    </w:p>
+    <w:p>
+      <w:pPr>
+        <w:pStyle w:val="HTMLPreformatted"/>
+        <w:ind w:left="1080"/>
+        <w:rPr>
+          <w:rFonts w:ascii="Times New Roman" w:hAnsi="Times New Roman" w:cs="Times New Roman"/>
+          <w:color w:val="181818"/>
+          <w:sz w:val="24"/>
+          <w:szCs w:val="24"/>
+        </w:rPr>
+      </w:pPr>
+    </w:p>
+    <w:p>
+      <w:pPr>
+        <w:pStyle w:val="HTMLPreformatted"/>
+        <w:ind w:left="1080"/>
+        <w:rPr>
+          <w:rFonts w:ascii="Times New Roman" w:hAnsi="Times New Roman" w:cs="Times New Roman"/>
+          <w:color w:val="181818"/>
+          <w:sz w:val="24"/>
+          <w:szCs w:val="24"/>
+        </w:rPr>
+      </w:pPr>
+      <w:r>
+        <w:rPr>
+          <w:rFonts w:ascii="Times New Roman" w:hAnsi="Times New Roman" w:cs="Times New Roman"/>
+          <w:color w:val="181818"/>
+          <w:sz w:val="24"/>
+          <w:szCs w:val="24"/>
+        </w:rPr>
+        <w:t xml:space="preserve">       SEEK_CUR</w:t>
+      </w:r>
+    </w:p>
+    <w:p>
+      <w:pPr>
+        <w:pStyle w:val="HTMLPreformatted"/>
+        <w:ind w:left="1080"/>
+        <w:rPr>
+          <w:rFonts w:ascii="Times New Roman" w:hAnsi="Times New Roman" w:cs="Times New Roman"/>
+          <w:color w:val="181818"/>
+          <w:sz w:val="24"/>
+          <w:szCs w:val="24"/>
+        </w:rPr>
+      </w:pPr>
+      <w:r>
+        <w:rPr>
+          <w:rFonts w:ascii="Times New Roman" w:hAnsi="Times New Roman" w:cs="Times New Roman"/>
+          <w:color w:val="181818"/>
+          <w:sz w:val="24"/>
+          <w:szCs w:val="24"/>
+        </w:rPr>
+        <w:t xml:space="preserve">              </w:t>
+      </w:r>
+      <w:r>
+        <w:rPr>
+          <w:rFonts w:ascii="Times New Roman" w:hAnsi="Times New Roman" w:cs="Times New Roman"/>
+          <w:color w:val="181818"/>
+          <w:sz w:val="24"/>
+          <w:szCs w:val="24"/>
+        </w:rPr>
+        <w:t>Offset tính từ vị trí hiện tại</w:t>
+      </w:r>
+    </w:p>
+    <w:p>
+      <w:pPr>
+        <w:pStyle w:val="HTMLPreformatted"/>
+        <w:ind w:left="1080"/>
+        <w:rPr>
+          <w:rFonts w:ascii="Times New Roman" w:hAnsi="Times New Roman" w:cs="Times New Roman"/>
+          <w:color w:val="181818"/>
+          <w:sz w:val="24"/>
+          <w:szCs w:val="24"/>
+        </w:rPr>
+      </w:pPr>
+    </w:p>
+    <w:p>
+      <w:pPr>
+        <w:pStyle w:val="HTMLPreformatted"/>
+        <w:ind w:left="1080"/>
+        <w:rPr>
+          <w:rFonts w:ascii="Times New Roman" w:hAnsi="Times New Roman" w:cs="Times New Roman"/>
+          <w:color w:val="181818"/>
+          <w:sz w:val="24"/>
+          <w:szCs w:val="24"/>
+        </w:rPr>
+      </w:pPr>
+      <w:r>
+        <w:rPr>
+          <w:rFonts w:ascii="Times New Roman" w:hAnsi="Times New Roman" w:cs="Times New Roman"/>
+          <w:color w:val="181818"/>
+          <w:sz w:val="24"/>
+          <w:szCs w:val="24"/>
+        </w:rPr>
+        <w:t xml:space="preserve">       SEEK_END</w:t>
+      </w:r>
+    </w:p>
+    <w:p>
+      <w:pPr>
+        <w:pStyle w:val="HTMLPreformatted"/>
+        <w:ind w:left="1080"/>
+        <w:rPr>
+          <w:rFonts w:ascii="Times New Roman" w:hAnsi="Times New Roman" w:cs="Times New Roman"/>
+          <w:color w:val="181818"/>
+          <w:sz w:val="24"/>
+          <w:szCs w:val="24"/>
+        </w:rPr>
+      </w:pPr>
+      <w:r>
+        <w:rPr>
+          <w:rFonts w:ascii="Times New Roman" w:hAnsi="Times New Roman" w:cs="Times New Roman"/>
+          <w:color w:val="181818"/>
+          <w:sz w:val="24"/>
+          <w:szCs w:val="24"/>
+        </w:rPr>
+        <w:t xml:space="preserve">              </w:t>
+      </w:r>
+      <w:r>
+        <w:rPr>
+          <w:rFonts w:ascii="Times New Roman" w:hAnsi="Times New Roman" w:cs="Times New Roman"/>
+          <w:color w:val="181818"/>
+          <w:sz w:val="24"/>
+          <w:szCs w:val="24"/>
+        </w:rPr>
+        <w:t>Offset tính từ cuối file</w:t>
+      </w:r>
+    </w:p>
+    <w:p>
+      <w:pPr>
+        <w:pStyle w:val="HTMLPreformatted"/>
+        <w:numPr>
+          <w:ilvl w:val="0"/>
+          <w:numId w:val="18"/>
+        </w:numPr>
+        <w:rPr>
+          <w:rFonts w:ascii="Times New Roman" w:hAnsi="Times New Roman" w:cs="Times New Roman"/>
+          <w:color w:val="181818"/>
+          <w:sz w:val="24"/>
+          <w:szCs w:val="24"/>
+        </w:rPr>
+      </w:pPr>
+      <w:r>
+        <w:rPr>
+          <w:rFonts w:ascii="Times New Roman" w:hAnsi="Times New Roman" w:cs="Times New Roman"/>
+          <w:color w:val="181818"/>
+          <w:sz w:val="24"/>
+          <w:szCs w:val="24"/>
+        </w:rPr>
+        <w:t>Close: truyen vao fd</w:t>
+      </w:r>
+    </w:p>
+    <w:p>
+      <w:pPr>
+        <w:pStyle w:val="HTMLPreformatted"/>
+        <w:ind w:left="720"/>
+        <w:rPr>
+          <w:rFonts w:ascii="Times New Roman" w:hAnsi="Times New Roman" w:cs="Times New Roman"/>
+          <w:color w:val="181818"/>
+          <w:sz w:val="24"/>
+          <w:szCs w:val="24"/>
+        </w:rPr>
+      </w:pPr>
+      <w:r>
+        <w:rPr>
+          <w:rFonts w:ascii="Times New Roman" w:hAnsi="Times New Roman" w:cs="Times New Roman"/>
+          <w:color w:val="181818"/>
+          <w:sz w:val="24"/>
+          <w:szCs w:val="24"/>
+        </w:rPr>
+        <w:t>Giải phóng tài nguyên cho process</w:t>
+      </w:r>
+    </w:p>
+    <w:p>
+      <w:pPr>
+        <w:pStyle w:val="HTMLPreformatted"/>
+        <w:ind w:left="720"/>
+        <w:rPr>
+          <w:color w:val="000000" w:themeColor="text1"/>
+          <w:sz w:val="24"/>
+          <w:szCs w:val="24"/>
+        </w:rPr>
+      </w:pPr>
+    </w:p>
+    <w:p>
+      <w:pPr>
+        <w:pStyle w:val="ListParagraph"/>
+        <w:tabs>
+          <w:tab w:val="left" w:pos="916"/>
+          <w:tab w:val="left" w:pos="1832"/>
+          <w:tab w:val="left" w:pos="2748"/>
+          <w:tab w:val="left" w:pos="3664"/>
+          <w:tab w:val="left" w:pos="4580"/>
+          <w:tab w:val="left" w:pos="5496"/>
+          <w:tab w:val="left" w:pos="6412"/>
+          <w:tab w:val="left" w:pos="7328"/>
+          <w:tab w:val="left" w:pos="8244"/>
+          <w:tab w:val="left" w:pos="9160"/>
+          <w:tab w:val="left" w:pos="10076"/>
+          <w:tab w:val="left" w:pos="10992"/>
+          <w:tab w:val="left" w:pos="11908"/>
+          <w:tab w:val="left" w:pos="12824"/>
+          <w:tab w:val="left" w:pos="13740"/>
+          <w:tab w:val="left" w:pos="14656"/>
+        </w:tabs>
+        <w:spacing w:after="0" w:line="240" w:lineRule="auto"/>
+        <w:rPr>
+          <w:rFonts w:eastAsia="Times New Roman" w:cs="Times New Roman"/>
+          <w:color w:val="000000" w:themeColor="text1"/>
+          <w:szCs w:val="24"/>
+        </w:rPr>
+      </w:pPr>
+    </w:p>
+    <w:p>
+      <w:pPr>
+        <w:pStyle w:val="ListParagraph"/>
+        <w:tabs>
+          <w:tab w:val="left" w:pos="916"/>
+          <w:tab w:val="left" w:pos="1832"/>
+          <w:tab w:val="left" w:pos="2748"/>
+          <w:tab w:val="left" w:pos="3664"/>
+          <w:tab w:val="left" w:pos="4580"/>
+          <w:tab w:val="left" w:pos="5496"/>
+          <w:tab w:val="left" w:pos="6412"/>
+          <w:tab w:val="left" w:pos="7328"/>
+          <w:tab w:val="left" w:pos="8244"/>
+          <w:tab w:val="left" w:pos="9160"/>
+          <w:tab w:val="left" w:pos="10076"/>
+          <w:tab w:val="left" w:pos="10992"/>
+          <w:tab w:val="left" w:pos="11908"/>
+          <w:tab w:val="left" w:pos="12824"/>
+          <w:tab w:val="left" w:pos="13740"/>
+          <w:tab w:val="left" w:pos="14656"/>
+        </w:tabs>
+        <w:spacing w:after="0" w:line="240" w:lineRule="auto"/>
+        <w:ind w:left="1440"/>
+        <w:rPr>
+          <w:rFonts w:eastAsia="Times New Roman" w:cs="Times New Roman"/>
+          <w:color w:val="000000" w:themeColor="text1"/>
+          <w:szCs w:val="24"/>
+        </w:rPr>
+      </w:pPr>
     </w:p>
     <w:p>
       <w:pPr>

</xml_diff>